<commit_message>
NOMBRE DE LA EMPRESA
SE CAMBIO EL NOMBRE DE LA EMPRESA A TREEFORCE
</commit_message>
<xml_diff>
--- a/TRIFORCE.docx
+++ b/TRIFORCE.docx
@@ -65,7 +65,7 @@
               </wp:anchor>
             </w:drawing>
           </mc:Choice>
-          <mc:Fallback xmlns:w16se="http://schemas.microsoft.com/office/word/2015/wordml/symex" xmlns:w16cid="http://schemas.microsoft.com/office/word/2016/wordml/cid" xmlns:am3d="http://schemas.microsoft.com/office/drawing/2017/model3d" xmlns:aink="http://schemas.microsoft.com/office/drawing/2016/ink" xmlns:cx8="http://schemas.microsoft.com/office/drawing/2016/5/14/chartex" xmlns:cx7="http://schemas.microsoft.com/office/drawing/2016/5/13/chartex" xmlns:cx6="http://schemas.microsoft.com/office/drawing/2016/5/12/chartex" xmlns:cx5="http://schemas.microsoft.com/office/drawing/2016/5/11/chartex" xmlns:cx4="http://schemas.microsoft.com/office/drawing/2016/5/10/chartex" xmlns:cx3="http://schemas.microsoft.com/office/drawing/2016/5/9/chartex" xmlns:cx2="http://schemas.microsoft.com/office/drawing/2015/10/21/chartex" xmlns:cx1="http://schemas.microsoft.com/office/drawing/2015/9/8/chartex" xmlns:cx="http://schemas.microsoft.com/office/drawing/2014/chartex">
+          <mc:Fallback xmlns:cx="http://schemas.microsoft.com/office/drawing/2014/chartex" xmlns:cx1="http://schemas.microsoft.com/office/drawing/2015/9/8/chartex" xmlns:cx2="http://schemas.microsoft.com/office/drawing/2015/10/21/chartex" xmlns:cx3="http://schemas.microsoft.com/office/drawing/2016/5/9/chartex" xmlns:cx4="http://schemas.microsoft.com/office/drawing/2016/5/10/chartex" xmlns:cx5="http://schemas.microsoft.com/office/drawing/2016/5/11/chartex" xmlns:cx6="http://schemas.microsoft.com/office/drawing/2016/5/12/chartex" xmlns:cx7="http://schemas.microsoft.com/office/drawing/2016/5/13/chartex" xmlns:cx8="http://schemas.microsoft.com/office/drawing/2016/5/14/chartex" xmlns:aink="http://schemas.microsoft.com/office/drawing/2016/ink" xmlns:am3d="http://schemas.microsoft.com/office/drawing/2017/model3d" xmlns:w16cid="http://schemas.microsoft.com/office/word/2016/wordml/cid" xmlns:w16se="http://schemas.microsoft.com/office/word/2015/wordml/symex">
             <w:pict>
               <v:line w14:anchorId="6FD8727B" id="Conector recto 3" o:spid="_x0000_s1026" style="position:absolute;flip:y;z-index:251661312;visibility:visible;mso-wrap-style:square;mso-width-percent:0;mso-height-percent:0;mso-wrap-distance-left:9pt;mso-wrap-distance-top:0;mso-wrap-distance-right:9pt;mso-wrap-distance-bottom:0;mso-position-horizontal:absolute;mso-position-horizontal-relative:page;mso-position-vertical:absolute;mso-position-vertical-relative:text;mso-width-percent:0;mso-height-percent:0;mso-width-relative:margin;mso-height-relative:margin" from="-24pt,652.15pt" to="638.75pt,652.9pt" o:gfxdata="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" strokecolor="#a5a5a5 [3206]" strokeweight="6pt">
                 <v:stroke joinstyle="miter"/>
@@ -137,7 +137,7 @@
               </wp:anchor>
             </w:drawing>
           </mc:Choice>
-          <mc:Fallback xmlns:w16se="http://schemas.microsoft.com/office/word/2015/wordml/symex" xmlns:w16cid="http://schemas.microsoft.com/office/word/2016/wordml/cid" xmlns:am3d="http://schemas.microsoft.com/office/drawing/2017/model3d" xmlns:aink="http://schemas.microsoft.com/office/drawing/2016/ink" xmlns:cx8="http://schemas.microsoft.com/office/drawing/2016/5/14/chartex" xmlns:cx7="http://schemas.microsoft.com/office/drawing/2016/5/13/chartex" xmlns:cx6="http://schemas.microsoft.com/office/drawing/2016/5/12/chartex" xmlns:cx5="http://schemas.microsoft.com/office/drawing/2016/5/11/chartex" xmlns:cx4="http://schemas.microsoft.com/office/drawing/2016/5/10/chartex" xmlns:cx3="http://schemas.microsoft.com/office/drawing/2016/5/9/chartex" xmlns:cx2="http://schemas.microsoft.com/office/drawing/2015/10/21/chartex" xmlns:cx1="http://schemas.microsoft.com/office/drawing/2015/9/8/chartex" xmlns:cx="http://schemas.microsoft.com/office/drawing/2014/chartex">
+          <mc:Fallback xmlns:cx="http://schemas.microsoft.com/office/drawing/2014/chartex" xmlns:cx1="http://schemas.microsoft.com/office/drawing/2015/9/8/chartex" xmlns:cx2="http://schemas.microsoft.com/office/drawing/2015/10/21/chartex" xmlns:cx3="http://schemas.microsoft.com/office/drawing/2016/5/9/chartex" xmlns:cx4="http://schemas.microsoft.com/office/drawing/2016/5/10/chartex" xmlns:cx5="http://schemas.microsoft.com/office/drawing/2016/5/11/chartex" xmlns:cx6="http://schemas.microsoft.com/office/drawing/2016/5/12/chartex" xmlns:cx7="http://schemas.microsoft.com/office/drawing/2016/5/13/chartex" xmlns:cx8="http://schemas.microsoft.com/office/drawing/2016/5/14/chartex" xmlns:aink="http://schemas.microsoft.com/office/drawing/2016/ink" xmlns:am3d="http://schemas.microsoft.com/office/drawing/2017/model3d" xmlns:w16cid="http://schemas.microsoft.com/office/word/2016/wordml/cid" xmlns:w16se="http://schemas.microsoft.com/office/word/2015/wordml/symex">
             <w:pict>
               <v:line w14:anchorId="17422E70" id="Conector recto 2" o:spid="_x0000_s1026" style="position:absolute;z-index:251659264;visibility:visible;mso-wrap-style:square;mso-width-percent:0;mso-height-percent:0;mso-wrap-distance-left:9pt;mso-wrap-distance-top:0;mso-wrap-distance-right:9pt;mso-wrap-distance-bottom:0;mso-position-horizontal:absolute;mso-position-horizontal-relative:page;mso-position-vertical:absolute;mso-position-vertical-relative:text;mso-width-percent:0;mso-height-percent:0;mso-width-relative:margin;mso-height-relative:margin" from="0,-3.35pt" to="620.8pt,-3.35pt" o:gfxdata="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" strokecolor="#a5a5a5 [3206]" strokeweight="6pt">
                 <v:stroke joinstyle="miter"/>
@@ -205,456 +205,448 @@
           <w:sz w:val="24"/>
           <w:szCs w:val="24"/>
         </w:rPr>
-        <w:t>RCES</w:t>
-      </w:r>
-      <w:r>
-        <w:rPr>
-          <w:rFonts w:ascii="Arial" w:hAnsi="Arial" w:cs="Arial"/>
-          <w:sz w:val="24"/>
-          <w:szCs w:val="24"/>
-        </w:rPr>
-        <w:t xml:space="preserve"> Technologies, ofrecer soluciones tecnológicas innovadoras, adaptables a las necesidades de nuestros clientes, en México, </w:t>
+        <w:t>RCE</w:t>
+      </w:r>
+      <w:r>
+        <w:rPr>
+          <w:rFonts w:ascii="Arial" w:hAnsi="Arial" w:cs="Arial"/>
+          <w:sz w:val="24"/>
+          <w:szCs w:val="24"/>
+        </w:rPr>
+        <w:t xml:space="preserve"> Technologies, ofrecer soluciones tecnológicas innovadoras, adaptables a las necesidades de nuestros clientes, en México, fomentando su desarrollo</w:t>
+      </w:r>
+      <w:r>
+        <w:rPr>
+          <w:rFonts w:ascii="Arial" w:hAnsi="Arial" w:cs="Arial"/>
+          <w:sz w:val="24"/>
+          <w:szCs w:val="24"/>
+        </w:rPr>
+        <w:t xml:space="preserve">, </w:t>
+      </w:r>
+      <w:r>
+        <w:rPr>
+          <w:rFonts w:ascii="Arial" w:hAnsi="Arial" w:cs="Arial"/>
+          <w:sz w:val="24"/>
+          <w:szCs w:val="24"/>
+        </w:rPr>
+        <w:t>crecimiento</w:t>
+      </w:r>
+      <w:r>
+        <w:rPr>
+          <w:rFonts w:ascii="Arial" w:hAnsi="Arial" w:cs="Arial"/>
+          <w:sz w:val="24"/>
+          <w:szCs w:val="24"/>
+        </w:rPr>
+        <w:t xml:space="preserve"> y </w:t>
+      </w:r>
+      <w:r>
+        <w:rPr>
+          <w:rFonts w:ascii="Arial" w:hAnsi="Arial" w:cs="Arial"/>
+          <w:sz w:val="24"/>
+          <w:szCs w:val="24"/>
+        </w:rPr>
+        <w:t>competitividad mediante un equipo de profesionales en tecnologías de información</w:t>
+      </w:r>
+      <w:r>
+        <w:rPr>
+          <w:rFonts w:ascii="Arial" w:hAnsi="Arial" w:cs="Arial"/>
+          <w:sz w:val="24"/>
+          <w:szCs w:val="24"/>
+        </w:rPr>
+        <w:t>.</w:t>
+      </w:r>
+    </w:p>
+    <w:p>
+      <w:pPr>
+        <w:jc w:val="both"/>
+        <w:rPr>
+          <w:rFonts w:ascii="Arial" w:hAnsi="Arial" w:cs="Arial"/>
+          <w:sz w:val="24"/>
+          <w:szCs w:val="24"/>
+        </w:rPr>
+      </w:pPr>
+      <w:r>
+        <w:rPr>
+          <w:rFonts w:ascii="Arial" w:hAnsi="Arial" w:cs="Arial"/>
+          <w:sz w:val="24"/>
+          <w:szCs w:val="24"/>
+        </w:rPr>
+        <w:t>VISIÓN</w:t>
+      </w:r>
+    </w:p>
+    <w:p>
+      <w:pPr>
+        <w:jc w:val="both"/>
+        <w:rPr>
+          <w:rFonts w:ascii="Arial" w:hAnsi="Arial" w:cs="Arial"/>
+          <w:sz w:val="24"/>
+          <w:szCs w:val="24"/>
+        </w:rPr>
+      </w:pPr>
+      <w:r>
+        <w:rPr>
+          <w:rFonts w:ascii="Arial" w:hAnsi="Arial" w:cs="Arial"/>
+          <w:sz w:val="24"/>
+          <w:szCs w:val="24"/>
+        </w:rPr>
+        <w:t xml:space="preserve">Seguiremos construyendo nuestro futuro, siendo una empresa competitiva que ofrece servicios de TI de calidad, reconocida en </w:t>
+      </w:r>
+      <w:r>
+        <w:rPr>
+          <w:rFonts w:ascii="Arial" w:hAnsi="Arial" w:cs="Arial"/>
+          <w:sz w:val="24"/>
+          <w:szCs w:val="24"/>
+        </w:rPr>
+        <w:t>el estado de Querétaro</w:t>
+      </w:r>
+      <w:r>
+        <w:rPr>
+          <w:rFonts w:ascii="Arial" w:hAnsi="Arial" w:cs="Arial"/>
+          <w:sz w:val="24"/>
+          <w:szCs w:val="24"/>
+        </w:rPr>
+        <w:t>, por las soluciones tecnológicas que entregamos, generando relaciones duraderas con nuestros clientes, proveedores y nuestra gente.</w:t>
+      </w:r>
+    </w:p>
+    <w:p>
+      <w:pPr>
+        <w:jc w:val="both"/>
+        <w:rPr>
+          <w:rFonts w:ascii="Arial" w:hAnsi="Arial" w:cs="Arial"/>
+          <w:sz w:val="24"/>
+          <w:szCs w:val="24"/>
+        </w:rPr>
+      </w:pPr>
+    </w:p>
+    <w:p>
+      <w:pPr>
+        <w:jc w:val="both"/>
+        <w:rPr>
+          <w:rFonts w:ascii="Arial" w:hAnsi="Arial" w:cs="Arial"/>
+          <w:sz w:val="24"/>
+          <w:szCs w:val="24"/>
+        </w:rPr>
+      </w:pPr>
+      <w:r>
+        <w:rPr>
+          <w:rFonts w:ascii="Arial" w:hAnsi="Arial" w:cs="Arial"/>
+          <w:sz w:val="24"/>
+          <w:szCs w:val="24"/>
+        </w:rPr>
+        <w:t xml:space="preserve">VALORES </w:t>
+      </w:r>
+    </w:p>
+    <w:p>
+      <w:pPr>
+        <w:jc w:val="both"/>
+        <w:rPr>
+          <w:rFonts w:ascii="Arial" w:hAnsi="Arial" w:cs="Arial"/>
+          <w:sz w:val="24"/>
+          <w:szCs w:val="24"/>
+        </w:rPr>
+      </w:pPr>
+      <w:r>
+        <w:rPr>
+          <w:rFonts w:ascii="Arial" w:hAnsi="Arial" w:cs="Arial"/>
+          <w:sz w:val="24"/>
+          <w:szCs w:val="24"/>
+        </w:rPr>
+        <w:t>C</w:t>
+      </w:r>
+      <w:r>
+        <w:rPr>
+          <w:rFonts w:ascii="Arial" w:hAnsi="Arial" w:cs="Arial"/>
+          <w:sz w:val="24"/>
+          <w:szCs w:val="24"/>
+        </w:rPr>
+        <w:t>ompromiso:</w:t>
+      </w:r>
+      <w:r>
+        <w:rPr>
+          <w:rFonts w:ascii="Arial" w:hAnsi="Arial" w:cs="Arial"/>
+          <w:sz w:val="24"/>
+          <w:szCs w:val="24"/>
+        </w:rPr>
+        <w:t xml:space="preserve"> En </w:t>
+      </w:r>
+      <w:r>
+        <w:rPr>
+          <w:rFonts w:ascii="Arial" w:hAnsi="Arial" w:cs="Arial"/>
+          <w:sz w:val="24"/>
+          <w:szCs w:val="24"/>
+        </w:rPr>
+        <w:t>TREEFORCE</w:t>
+      </w:r>
+      <w:r>
+        <w:rPr>
+          <w:rFonts w:ascii="Arial" w:hAnsi="Arial" w:cs="Arial"/>
+          <w:sz w:val="24"/>
+          <w:szCs w:val="24"/>
+        </w:rPr>
+        <w:t xml:space="preserve"> </w:t>
+      </w:r>
+      <w:r>
+        <w:rPr>
+          <w:rFonts w:ascii="Arial" w:hAnsi="Arial" w:cs="Arial"/>
+          <w:sz w:val="24"/>
+          <w:szCs w:val="24"/>
+        </w:rPr>
+        <w:t xml:space="preserve">nos </w:t>
+      </w:r>
+      <w:r>
+        <w:rPr>
+          <w:rFonts w:ascii="Arial" w:hAnsi="Arial" w:cs="Arial"/>
+          <w:sz w:val="24"/>
+          <w:szCs w:val="24"/>
+        </w:rPr>
+        <w:t>responsabilizamos de consolidar nuestros proyectos de</w:t>
+      </w:r>
+      <w:r>
+        <w:rPr>
+          <w:rFonts w:ascii="Arial" w:hAnsi="Arial" w:cs="Arial"/>
+          <w:sz w:val="24"/>
+          <w:szCs w:val="24"/>
+        </w:rPr>
+        <w:t xml:space="preserve"> software en </w:t>
+      </w:r>
+      <w:r>
+        <w:rPr>
+          <w:rFonts w:ascii="Arial" w:hAnsi="Arial" w:cs="Arial"/>
+          <w:sz w:val="24"/>
+          <w:szCs w:val="24"/>
+        </w:rPr>
+        <w:t>forma</w:t>
+      </w:r>
+      <w:r>
+        <w:rPr>
+          <w:rFonts w:ascii="Arial" w:hAnsi="Arial" w:cs="Arial"/>
+          <w:sz w:val="24"/>
+          <w:szCs w:val="24"/>
+        </w:rPr>
+        <w:t xml:space="preserve"> proactiva.</w:t>
+      </w:r>
+    </w:p>
+    <w:p>
+      <w:pPr>
+        <w:jc w:val="both"/>
+        <w:rPr>
+          <w:rFonts w:ascii="Arial" w:hAnsi="Arial" w:cs="Arial"/>
+          <w:sz w:val="24"/>
+          <w:szCs w:val="24"/>
+        </w:rPr>
+      </w:pPr>
+      <w:r>
+        <w:rPr>
+          <w:rFonts w:ascii="Arial" w:hAnsi="Arial" w:cs="Arial"/>
+          <w:sz w:val="24"/>
+          <w:szCs w:val="24"/>
+        </w:rPr>
+        <w:t>Innovación: Aportamos valor con espíritu creativo, profesional y crítico a nuevas ideas para ponerlas en práctica.</w:t>
+      </w:r>
+    </w:p>
+    <w:p>
+      <w:pPr>
+        <w:jc w:val="both"/>
+        <w:rPr>
+          <w:rFonts w:ascii="Arial" w:hAnsi="Arial" w:cs="Arial"/>
+          <w:sz w:val="24"/>
+          <w:szCs w:val="24"/>
+        </w:rPr>
+      </w:pPr>
+      <w:r>
+        <w:rPr>
+          <w:rFonts w:ascii="Arial" w:hAnsi="Arial" w:cs="Arial"/>
+          <w:sz w:val="24"/>
+          <w:szCs w:val="24"/>
+        </w:rPr>
+        <w:t xml:space="preserve">Honestidad: </w:t>
+      </w:r>
+      <w:r>
+        <w:rPr>
+          <w:rFonts w:ascii="Arial" w:hAnsi="Arial" w:cs="Arial"/>
+          <w:sz w:val="24"/>
+          <w:szCs w:val="24"/>
+        </w:rPr>
+        <w:t>O</w:t>
+      </w:r>
+      <w:r>
+        <w:rPr>
+          <w:rFonts w:ascii="Arial" w:hAnsi="Arial" w:cs="Arial"/>
+          <w:sz w:val="24"/>
+          <w:szCs w:val="24"/>
+        </w:rPr>
+        <w:t>rientado tanto para los miembros de la empresa entre sí, como con los clientes. Se promueve la verdad como una herramienta elemental para generar confianza y la credibilidad de la empresa.</w:t>
+      </w:r>
+    </w:p>
+    <w:p>
+      <w:pPr>
+        <w:jc w:val="both"/>
+        <w:rPr>
+          <w:rFonts w:ascii="Arial" w:hAnsi="Arial" w:cs="Arial"/>
+          <w:sz w:val="24"/>
+          <w:szCs w:val="24"/>
+        </w:rPr>
+      </w:pPr>
+      <w:r>
+        <w:rPr>
+          <w:rFonts w:ascii="Arial" w:hAnsi="Arial" w:cs="Arial"/>
+          <w:sz w:val="24"/>
+          <w:szCs w:val="24"/>
+        </w:rPr>
+        <w:t xml:space="preserve">Credibilidad: Lo que </w:t>
+      </w:r>
+      <w:r>
+        <w:rPr>
+          <w:rFonts w:ascii="Arial" w:hAnsi="Arial" w:cs="Arial"/>
+          <w:sz w:val="24"/>
+          <w:szCs w:val="24"/>
+        </w:rPr>
+        <w:t xml:space="preserve">cotizamos para nuestros </w:t>
+      </w:r>
+      <w:r>
+        <w:rPr>
+          <w:rFonts w:ascii="Arial" w:hAnsi="Arial" w:cs="Arial"/>
+          <w:sz w:val="24"/>
+          <w:szCs w:val="24"/>
+        </w:rPr>
+        <w:t>clientes</w:t>
+      </w:r>
+      <w:r>
+        <w:rPr>
+          <w:rFonts w:ascii="Arial" w:hAnsi="Arial" w:cs="Arial"/>
+          <w:sz w:val="24"/>
+          <w:szCs w:val="24"/>
+        </w:rPr>
+        <w:t>, lo hacemos.</w:t>
+      </w:r>
+    </w:p>
+    <w:p>
+      <w:pPr>
+        <w:jc w:val="both"/>
+        <w:rPr>
+          <w:rFonts w:ascii="Arial" w:hAnsi="Arial" w:cs="Arial"/>
+          <w:sz w:val="24"/>
+          <w:szCs w:val="24"/>
+        </w:rPr>
+      </w:pPr>
+      <w:r>
+        <w:rPr>
+          <w:rFonts w:ascii="Arial" w:hAnsi="Arial" w:cs="Arial"/>
+          <w:sz w:val="24"/>
+          <w:szCs w:val="24"/>
+        </w:rPr>
+        <w:t>Desarrollo: Favorecemos el desarrollo de las personas mediante la cohesión, la colaboración y el equipo.</w:t>
+      </w:r>
+    </w:p>
+    <w:p>
+      <w:pPr>
+        <w:jc w:val="both"/>
+        <w:rPr>
+          <w:rFonts w:ascii="Arial" w:hAnsi="Arial" w:cs="Arial"/>
+          <w:sz w:val="24"/>
+          <w:szCs w:val="24"/>
+        </w:rPr>
+      </w:pPr>
+      <w:r>
+        <w:rPr>
+          <w:rFonts w:ascii="Arial" w:hAnsi="Arial" w:cs="Arial"/>
+          <w:sz w:val="24"/>
+          <w:szCs w:val="24"/>
+        </w:rPr>
+        <w:t xml:space="preserve">Calidad: </w:t>
+      </w:r>
+      <w:r>
+        <w:rPr>
+          <w:rFonts w:ascii="Arial" w:hAnsi="Arial" w:cs="Arial"/>
+          <w:sz w:val="24"/>
+          <w:szCs w:val="24"/>
+        </w:rPr>
+        <w:t xml:space="preserve">Todos nuestros </w:t>
+      </w:r>
+      <w:r>
+        <w:rPr>
+          <w:rFonts w:ascii="Arial" w:hAnsi="Arial" w:cs="Arial"/>
+          <w:sz w:val="24"/>
+          <w:szCs w:val="24"/>
+        </w:rPr>
+        <w:t>producto</w:t>
+      </w:r>
+      <w:r>
+        <w:rPr>
+          <w:rFonts w:ascii="Arial" w:hAnsi="Arial" w:cs="Arial"/>
+          <w:sz w:val="24"/>
+          <w:szCs w:val="24"/>
+        </w:rPr>
+        <w:t>s de software</w:t>
+      </w:r>
+      <w:r>
+        <w:rPr>
+          <w:rFonts w:ascii="Arial" w:hAnsi="Arial" w:cs="Arial"/>
+          <w:sz w:val="24"/>
+          <w:szCs w:val="24"/>
+        </w:rPr>
+        <w:t xml:space="preserve"> ofrecidos sean de </w:t>
+      </w:r>
+      <w:r>
+        <w:rPr>
+          <w:rFonts w:ascii="Arial" w:hAnsi="Arial" w:cs="Arial"/>
+          <w:sz w:val="24"/>
+          <w:szCs w:val="24"/>
+        </w:rPr>
+        <w:t>calidad</w:t>
+      </w:r>
+      <w:r>
+        <w:rPr>
+          <w:rFonts w:ascii="Arial" w:hAnsi="Arial" w:cs="Arial"/>
+          <w:sz w:val="24"/>
+          <w:szCs w:val="24"/>
+        </w:rPr>
+        <w:t>.</w:t>
+      </w:r>
+    </w:p>
+    <w:p>
+      <w:pPr>
+        <w:jc w:val="both"/>
+        <w:rPr>
+          <w:rFonts w:ascii="Arial" w:hAnsi="Arial" w:cs="Arial"/>
+          <w:sz w:val="24"/>
+          <w:szCs w:val="24"/>
+        </w:rPr>
+      </w:pPr>
+      <w:r>
+        <w:rPr>
+          <w:rFonts w:ascii="Arial" w:hAnsi="Arial" w:cs="Arial"/>
+          <w:sz w:val="24"/>
+          <w:szCs w:val="24"/>
+        </w:rPr>
+        <w:t xml:space="preserve">Libertad: </w:t>
+      </w:r>
+      <w:r>
+        <w:rPr>
+          <w:rFonts w:ascii="Arial" w:hAnsi="Arial" w:cs="Arial"/>
+          <w:sz w:val="24"/>
+          <w:szCs w:val="24"/>
+        </w:rPr>
+        <w:t>E</w:t>
+      </w:r>
+      <w:r>
+        <w:rPr>
+          <w:rFonts w:ascii="Arial" w:hAnsi="Arial" w:cs="Arial"/>
+          <w:sz w:val="24"/>
+          <w:szCs w:val="24"/>
+        </w:rPr>
+        <w:t xml:space="preserve">n </w:t>
+      </w:r>
+      <w:r>
+        <w:rPr>
+          <w:rFonts w:ascii="Arial" w:hAnsi="Arial" w:cs="Arial"/>
+          <w:sz w:val="24"/>
+          <w:szCs w:val="24"/>
+        </w:rPr>
+        <w:t>TREEFORCE</w:t>
       </w:r>
       <w:bookmarkStart w:id="0" w:name="_GoBack"/>
       <w:bookmarkEnd w:id="0"/>
-      <w:r>
-        <w:rPr>
-          <w:rFonts w:ascii="Arial" w:hAnsi="Arial" w:cs="Arial"/>
-          <w:sz w:val="24"/>
-          <w:szCs w:val="24"/>
-        </w:rPr>
-        <w:t>fomentando su desarrollo</w:t>
-      </w:r>
-      <w:r>
-        <w:rPr>
-          <w:rFonts w:ascii="Arial" w:hAnsi="Arial" w:cs="Arial"/>
-          <w:sz w:val="24"/>
-          <w:szCs w:val="24"/>
-        </w:rPr>
-        <w:t xml:space="preserve">, </w:t>
-      </w:r>
-      <w:r>
-        <w:rPr>
-          <w:rFonts w:ascii="Arial" w:hAnsi="Arial" w:cs="Arial"/>
-          <w:sz w:val="24"/>
-          <w:szCs w:val="24"/>
-        </w:rPr>
-        <w:t>crecimiento</w:t>
-      </w:r>
-      <w:r>
-        <w:rPr>
-          <w:rFonts w:ascii="Arial" w:hAnsi="Arial" w:cs="Arial"/>
-          <w:sz w:val="24"/>
-          <w:szCs w:val="24"/>
-        </w:rPr>
-        <w:t xml:space="preserve"> y </w:t>
-      </w:r>
-      <w:r>
-        <w:rPr>
-          <w:rFonts w:ascii="Arial" w:hAnsi="Arial" w:cs="Arial"/>
-          <w:sz w:val="24"/>
-          <w:szCs w:val="24"/>
-        </w:rPr>
-        <w:t>competitividad mediante un equipo de profesionales en tecnologías de información</w:t>
-      </w:r>
-      <w:r>
-        <w:rPr>
-          <w:rFonts w:ascii="Arial" w:hAnsi="Arial" w:cs="Arial"/>
-          <w:sz w:val="24"/>
-          <w:szCs w:val="24"/>
-        </w:rPr>
-        <w:t>.</w:t>
-      </w:r>
-    </w:p>
-    <w:p>
-      <w:pPr>
-        <w:jc w:val="both"/>
-        <w:rPr>
-          <w:rFonts w:ascii="Arial" w:hAnsi="Arial" w:cs="Arial"/>
-          <w:sz w:val="24"/>
-          <w:szCs w:val="24"/>
-        </w:rPr>
-      </w:pPr>
-      <w:r>
-        <w:rPr>
-          <w:rFonts w:ascii="Arial" w:hAnsi="Arial" w:cs="Arial"/>
-          <w:sz w:val="24"/>
-          <w:szCs w:val="24"/>
-        </w:rPr>
-        <w:t>VISIÓN</w:t>
-      </w:r>
-    </w:p>
-    <w:p>
-      <w:pPr>
-        <w:jc w:val="both"/>
-        <w:rPr>
-          <w:rFonts w:ascii="Arial" w:hAnsi="Arial" w:cs="Arial"/>
-          <w:sz w:val="24"/>
-          <w:szCs w:val="24"/>
-        </w:rPr>
-      </w:pPr>
-      <w:r>
-        <w:rPr>
-          <w:rFonts w:ascii="Arial" w:hAnsi="Arial" w:cs="Arial"/>
-          <w:sz w:val="24"/>
-          <w:szCs w:val="24"/>
-        </w:rPr>
-        <w:t xml:space="preserve">Seguiremos construyendo nuestro futuro, siendo una empresa competitiva que ofrece servicios de TI de calidad, reconocida en </w:t>
-      </w:r>
-      <w:r>
-        <w:rPr>
-          <w:rFonts w:ascii="Arial" w:hAnsi="Arial" w:cs="Arial"/>
-          <w:sz w:val="24"/>
-          <w:szCs w:val="24"/>
-        </w:rPr>
-        <w:t>el estado de Querétaro</w:t>
-      </w:r>
-      <w:r>
-        <w:rPr>
-          <w:rFonts w:ascii="Arial" w:hAnsi="Arial" w:cs="Arial"/>
-          <w:sz w:val="24"/>
-          <w:szCs w:val="24"/>
-        </w:rPr>
-        <w:t>, por las soluciones tecnológicas que entregamos, generando relaciones duraderas con nuestros clientes, proveedores y nuestra gente.</w:t>
-      </w:r>
-    </w:p>
-    <w:p>
-      <w:pPr>
-        <w:jc w:val="both"/>
-        <w:rPr>
-          <w:rFonts w:ascii="Arial" w:hAnsi="Arial" w:cs="Arial"/>
-          <w:sz w:val="24"/>
-          <w:szCs w:val="24"/>
-        </w:rPr>
-      </w:pPr>
-    </w:p>
-    <w:p>
-      <w:pPr>
-        <w:jc w:val="both"/>
-        <w:rPr>
-          <w:rFonts w:ascii="Arial" w:hAnsi="Arial" w:cs="Arial"/>
-          <w:sz w:val="24"/>
-          <w:szCs w:val="24"/>
-        </w:rPr>
-      </w:pPr>
-      <w:r>
-        <w:rPr>
-          <w:rFonts w:ascii="Arial" w:hAnsi="Arial" w:cs="Arial"/>
-          <w:sz w:val="24"/>
-          <w:szCs w:val="24"/>
-        </w:rPr>
-        <w:t xml:space="preserve">VALORES </w:t>
-      </w:r>
-    </w:p>
-    <w:p>
-      <w:pPr>
-        <w:jc w:val="both"/>
-        <w:rPr>
-          <w:rFonts w:ascii="Arial" w:hAnsi="Arial" w:cs="Arial"/>
-          <w:sz w:val="24"/>
-          <w:szCs w:val="24"/>
-        </w:rPr>
-      </w:pPr>
-      <w:r>
-        <w:rPr>
-          <w:rFonts w:ascii="Arial" w:hAnsi="Arial" w:cs="Arial"/>
-          <w:sz w:val="24"/>
-          <w:szCs w:val="24"/>
-        </w:rPr>
-        <w:t>C</w:t>
-      </w:r>
-      <w:r>
-        <w:rPr>
-          <w:rFonts w:ascii="Arial" w:hAnsi="Arial" w:cs="Arial"/>
-          <w:sz w:val="24"/>
-          <w:szCs w:val="24"/>
-        </w:rPr>
-        <w:t>ompromiso:</w:t>
-      </w:r>
-      <w:r>
-        <w:rPr>
-          <w:rFonts w:ascii="Arial" w:hAnsi="Arial" w:cs="Arial"/>
-          <w:sz w:val="24"/>
-          <w:szCs w:val="24"/>
-        </w:rPr>
-        <w:t xml:space="preserve"> En </w:t>
-      </w:r>
-      <w:r>
-        <w:rPr>
-          <w:rFonts w:ascii="Arial" w:hAnsi="Arial" w:cs="Arial"/>
-          <w:sz w:val="24"/>
-          <w:szCs w:val="24"/>
-        </w:rPr>
-        <w:t>TREEFORCES</w:t>
-      </w:r>
-      <w:r>
-        <w:rPr>
-          <w:rFonts w:ascii="Arial" w:hAnsi="Arial" w:cs="Arial"/>
-          <w:sz w:val="24"/>
-          <w:szCs w:val="24"/>
-        </w:rPr>
-        <w:t xml:space="preserve"> </w:t>
-      </w:r>
-      <w:r>
-        <w:rPr>
-          <w:rFonts w:ascii="Arial" w:hAnsi="Arial" w:cs="Arial"/>
-          <w:sz w:val="24"/>
-          <w:szCs w:val="24"/>
-        </w:rPr>
-        <w:t xml:space="preserve">nos </w:t>
-      </w:r>
-      <w:r>
-        <w:rPr>
-          <w:rFonts w:ascii="Arial" w:hAnsi="Arial" w:cs="Arial"/>
-          <w:sz w:val="24"/>
-          <w:szCs w:val="24"/>
-        </w:rPr>
-        <w:t>responsabilizamos de consolidar nuestros proyectos de</w:t>
-      </w:r>
-      <w:r>
-        <w:rPr>
-          <w:rFonts w:ascii="Arial" w:hAnsi="Arial" w:cs="Arial"/>
-          <w:sz w:val="24"/>
-          <w:szCs w:val="24"/>
-        </w:rPr>
-        <w:t xml:space="preserve"> software en </w:t>
-      </w:r>
-      <w:r>
-        <w:rPr>
-          <w:rFonts w:ascii="Arial" w:hAnsi="Arial" w:cs="Arial"/>
-          <w:sz w:val="24"/>
-          <w:szCs w:val="24"/>
-        </w:rPr>
-        <w:t>forma</w:t>
-      </w:r>
-      <w:r>
-        <w:rPr>
-          <w:rFonts w:ascii="Arial" w:hAnsi="Arial" w:cs="Arial"/>
-          <w:sz w:val="24"/>
-          <w:szCs w:val="24"/>
-        </w:rPr>
-        <w:t xml:space="preserve"> proactiva.</w:t>
-      </w:r>
-    </w:p>
-    <w:p>
-      <w:pPr>
-        <w:jc w:val="both"/>
-        <w:rPr>
-          <w:rFonts w:ascii="Arial" w:hAnsi="Arial" w:cs="Arial"/>
-          <w:sz w:val="24"/>
-          <w:szCs w:val="24"/>
-        </w:rPr>
-      </w:pPr>
-      <w:r>
-        <w:rPr>
-          <w:rFonts w:ascii="Arial" w:hAnsi="Arial" w:cs="Arial"/>
-          <w:sz w:val="24"/>
-          <w:szCs w:val="24"/>
-        </w:rPr>
-        <w:t>Innovación: Aportamos valor con espíritu creativo, profesional y crítico a nuevas ideas para ponerlas en práctica.</w:t>
-      </w:r>
-    </w:p>
-    <w:p>
-      <w:pPr>
-        <w:jc w:val="both"/>
-        <w:rPr>
-          <w:rFonts w:ascii="Arial" w:hAnsi="Arial" w:cs="Arial"/>
-          <w:sz w:val="24"/>
-          <w:szCs w:val="24"/>
-        </w:rPr>
-      </w:pPr>
-      <w:r>
-        <w:rPr>
-          <w:rFonts w:ascii="Arial" w:hAnsi="Arial" w:cs="Arial"/>
-          <w:sz w:val="24"/>
-          <w:szCs w:val="24"/>
-        </w:rPr>
-        <w:t xml:space="preserve">Honestidad: </w:t>
-      </w:r>
-      <w:r>
-        <w:rPr>
-          <w:rFonts w:ascii="Arial" w:hAnsi="Arial" w:cs="Arial"/>
-          <w:sz w:val="24"/>
-          <w:szCs w:val="24"/>
-        </w:rPr>
-        <w:t>O</w:t>
-      </w:r>
-      <w:r>
-        <w:rPr>
-          <w:rFonts w:ascii="Arial" w:hAnsi="Arial" w:cs="Arial"/>
-          <w:sz w:val="24"/>
-          <w:szCs w:val="24"/>
-        </w:rPr>
-        <w:t>rientado tanto para los miembros de la empresa entre sí, como con los clientes. Se promueve la verdad como una herramienta elemental para generar confianza y la credibilidad de la empresa.</w:t>
-      </w:r>
-    </w:p>
-    <w:p>
-      <w:pPr>
-        <w:jc w:val="both"/>
-        <w:rPr>
-          <w:rFonts w:ascii="Arial" w:hAnsi="Arial" w:cs="Arial"/>
-          <w:sz w:val="24"/>
-          <w:szCs w:val="24"/>
-        </w:rPr>
-      </w:pPr>
-      <w:r>
-        <w:rPr>
-          <w:rFonts w:ascii="Arial" w:hAnsi="Arial" w:cs="Arial"/>
-          <w:sz w:val="24"/>
-          <w:szCs w:val="24"/>
-        </w:rPr>
-        <w:t xml:space="preserve">Credibilidad: Lo que </w:t>
-      </w:r>
-      <w:r>
-        <w:rPr>
-          <w:rFonts w:ascii="Arial" w:hAnsi="Arial" w:cs="Arial"/>
-          <w:sz w:val="24"/>
-          <w:szCs w:val="24"/>
-        </w:rPr>
-        <w:t xml:space="preserve">cotizamos para nuestros </w:t>
-      </w:r>
-      <w:r>
-        <w:rPr>
-          <w:rFonts w:ascii="Arial" w:hAnsi="Arial" w:cs="Arial"/>
-          <w:sz w:val="24"/>
-          <w:szCs w:val="24"/>
-        </w:rPr>
-        <w:t>clientes</w:t>
-      </w:r>
-      <w:r>
-        <w:rPr>
-          <w:rFonts w:ascii="Arial" w:hAnsi="Arial" w:cs="Arial"/>
-          <w:sz w:val="24"/>
-          <w:szCs w:val="24"/>
-        </w:rPr>
-        <w:t>, lo hacemos.</w:t>
-      </w:r>
-    </w:p>
-    <w:p>
-      <w:pPr>
-        <w:jc w:val="both"/>
-        <w:rPr>
-          <w:rFonts w:ascii="Arial" w:hAnsi="Arial" w:cs="Arial"/>
-          <w:sz w:val="24"/>
-          <w:szCs w:val="24"/>
-        </w:rPr>
-      </w:pPr>
-      <w:r>
-        <w:rPr>
-          <w:rFonts w:ascii="Arial" w:hAnsi="Arial" w:cs="Arial"/>
-          <w:sz w:val="24"/>
-          <w:szCs w:val="24"/>
-        </w:rPr>
-        <w:t>Desarrollo: Favorecemos el desarrollo de las personas mediante la cohesión, la colaboración y el equipo.</w:t>
-      </w:r>
-    </w:p>
-    <w:p>
-      <w:pPr>
-        <w:jc w:val="both"/>
-        <w:rPr>
-          <w:rFonts w:ascii="Arial" w:hAnsi="Arial" w:cs="Arial"/>
-          <w:sz w:val="24"/>
-          <w:szCs w:val="24"/>
-        </w:rPr>
-      </w:pPr>
-      <w:r>
-        <w:rPr>
-          <w:rFonts w:ascii="Arial" w:hAnsi="Arial" w:cs="Arial"/>
-          <w:sz w:val="24"/>
-          <w:szCs w:val="24"/>
-        </w:rPr>
-        <w:t xml:space="preserve">Calidad: </w:t>
-      </w:r>
-      <w:r>
-        <w:rPr>
-          <w:rFonts w:ascii="Arial" w:hAnsi="Arial" w:cs="Arial"/>
-          <w:sz w:val="24"/>
-          <w:szCs w:val="24"/>
-        </w:rPr>
-        <w:t xml:space="preserve">Todos nuestros </w:t>
-      </w:r>
-      <w:r>
-        <w:rPr>
-          <w:rFonts w:ascii="Arial" w:hAnsi="Arial" w:cs="Arial"/>
-          <w:sz w:val="24"/>
-          <w:szCs w:val="24"/>
-        </w:rPr>
-        <w:t>producto</w:t>
-      </w:r>
-      <w:r>
-        <w:rPr>
-          <w:rFonts w:ascii="Arial" w:hAnsi="Arial" w:cs="Arial"/>
-          <w:sz w:val="24"/>
-          <w:szCs w:val="24"/>
-        </w:rPr>
-        <w:t>s de software</w:t>
-      </w:r>
-      <w:r>
-        <w:rPr>
-          <w:rFonts w:ascii="Arial" w:hAnsi="Arial" w:cs="Arial"/>
-          <w:sz w:val="24"/>
-          <w:szCs w:val="24"/>
-        </w:rPr>
-        <w:t xml:space="preserve"> ofrecidos sean de </w:t>
-      </w:r>
-      <w:r>
-        <w:rPr>
-          <w:rFonts w:ascii="Arial" w:hAnsi="Arial" w:cs="Arial"/>
-          <w:sz w:val="24"/>
-          <w:szCs w:val="24"/>
-        </w:rPr>
-        <w:t>calidad</w:t>
-      </w:r>
-      <w:r>
-        <w:rPr>
-          <w:rFonts w:ascii="Arial" w:hAnsi="Arial" w:cs="Arial"/>
-          <w:sz w:val="24"/>
-          <w:szCs w:val="24"/>
-        </w:rPr>
-        <w:t>.</w:t>
-      </w:r>
-    </w:p>
-    <w:p>
-      <w:pPr>
-        <w:jc w:val="both"/>
-        <w:rPr>
-          <w:rFonts w:ascii="Arial" w:hAnsi="Arial" w:cs="Arial"/>
-          <w:sz w:val="24"/>
-          <w:szCs w:val="24"/>
-        </w:rPr>
-      </w:pPr>
-      <w:r>
-        <w:rPr>
-          <w:rFonts w:ascii="Arial" w:hAnsi="Arial" w:cs="Arial"/>
-          <w:sz w:val="24"/>
-          <w:szCs w:val="24"/>
-        </w:rPr>
-        <w:t xml:space="preserve">Libertad: </w:t>
-      </w:r>
-      <w:r>
-        <w:rPr>
-          <w:rFonts w:ascii="Arial" w:hAnsi="Arial" w:cs="Arial"/>
-          <w:sz w:val="24"/>
-          <w:szCs w:val="24"/>
-        </w:rPr>
-        <w:t>E</w:t>
-      </w:r>
-      <w:r>
-        <w:rPr>
-          <w:rFonts w:ascii="Arial" w:hAnsi="Arial" w:cs="Arial"/>
-          <w:sz w:val="24"/>
-          <w:szCs w:val="24"/>
-        </w:rPr>
-        <w:t xml:space="preserve">n </w:t>
-      </w:r>
-      <w:r>
-        <w:rPr>
-          <w:rFonts w:ascii="Arial" w:hAnsi="Arial" w:cs="Arial"/>
-          <w:sz w:val="24"/>
-          <w:szCs w:val="24"/>
-        </w:rPr>
-        <w:t>TREEFORCES</w:t>
-      </w:r>
       <w:r>
         <w:rPr>
           <w:rFonts w:ascii="Arial" w:hAnsi="Arial" w:cs="Arial"/>
@@ -970,7 +962,7 @@
         <w:sz w:val="56"/>
         <w:szCs w:val="56"/>
       </w:rPr>
-      <w:t>RCES</w:t>
+      <w:t>RCE</w:t>
     </w:r>
     <w:r>
       <w:rPr>

</xml_diff>